<commit_message>
Copy in tech report cover if missing
</commit_message>
<xml_diff>
--- a/inst/rmarkdown/templates/techreport/skeleton/tech-report-cover-french.docx
+++ b/inst/rmarkdown/templates/techreport/skeleton/tech-report-cover-french.docx
@@ -244,6 +244,46 @@
             <w:r>
               <w:rPr>
                 <w:rFonts w:ascii="Microsoft Sans Serif" w:hAnsi="Microsoft Sans Serif" w:cs="Microsoft Sans Serif"/>
+                <w:noProof/>
+                <w:sz w:val="32"/>
+                <w:szCs w:val="32"/>
+                <w:lang w:val="fr-CA"/>
+              </w:rPr>
+              <w:t xml:space="preserve"> </w:t>
+            </w:r>
+            <w:r>
+              <w:rPr>
+                <w:rFonts w:ascii="Microsoft Sans Serif" w:hAnsi="Microsoft Sans Serif" w:cs="Microsoft Sans Serif"/>
+                <w:noProof/>
+                <w:sz w:val="32"/>
+                <w:szCs w:val="32"/>
+                <w:lang w:val="fr-CA"/>
+              </w:rPr>
+              <w:t>&lt;delete this&gt; If you are having permissions issues editing the .docx file, download a copy manually from http://bit.ly/tech-report</w:t>
+            </w:r>
+            <w:r>
+              <w:rPr>
+                <w:rFonts w:ascii="Microsoft Sans Serif" w:hAnsi="Microsoft Sans Serif" w:cs="Microsoft Sans Serif"/>
+                <w:noProof/>
+                <w:sz w:val="32"/>
+                <w:szCs w:val="32"/>
+                <w:lang w:val="fr-CA"/>
+              </w:rPr>
+              <w:t>-fr-d</w:t>
+            </w:r>
+            <w:r>
+              <w:rPr>
+                <w:rFonts w:ascii="Microsoft Sans Serif" w:hAnsi="Microsoft Sans Serif" w:cs="Microsoft Sans Serif"/>
+                <w:noProof/>
+                <w:sz w:val="32"/>
+                <w:szCs w:val="32"/>
+                <w:lang w:val="fr-CA"/>
+              </w:rPr>
+              <w:t>ocx</w:t>
+            </w:r>
+            <w:r>
+              <w:rPr>
+                <w:rFonts w:ascii="Microsoft Sans Serif" w:hAnsi="Microsoft Sans Serif" w:cs="Microsoft Sans Serif"/>
                 <w:sz w:val="32"/>
                 <w:szCs w:val="32"/>
                 <w:lang w:val="fr-CA"/>
@@ -464,7 +504,6 @@
                 <w:lang w:val="fr-CA"/>
               </w:rPr>
             </w:pPr>
-            <w:proofErr w:type="gramStart"/>
             <w:r>
               <w:rPr>
                 <w:rFonts w:ascii="Microsoft Sans Serif" w:hAnsi="Microsoft Sans Serif" w:cs="Microsoft Sans Serif"/>
@@ -483,18 +522,7 @@
                 <w:szCs w:val="36"/>
                 <w:lang w:val="fr-CA"/>
               </w:rPr>
-              <w:t>ciences</w:t>
-            </w:r>
-            <w:proofErr w:type="gramEnd"/>
-            <w:r>
-              <w:rPr>
-                <w:rFonts w:ascii="Microsoft Sans Serif" w:hAnsi="Microsoft Sans Serif" w:cs="Microsoft Sans Serif"/>
-                <w:b/>
-                <w:sz w:val="36"/>
-                <w:szCs w:val="36"/>
-                <w:lang w:val="fr-CA"/>
-              </w:rPr>
-              <w:t xml:space="preserve"> halieutiques et aquatiques</w:t>
+              <w:t>ciences halieutiques et aquatiques</w:t>
             </w:r>
             <w:r>
               <w:rPr>
@@ -657,7 +685,7 @@
       <mc:AlternateContent>
         <mc:Choice Requires="wps">
           <w:drawing>
-            <wp:anchor distT="0" distB="0" distL="114300" distR="114300" simplePos="0" relativeHeight="251658240" behindDoc="0" locked="0" layoutInCell="1" allowOverlap="1">
+            <wp:anchor distT="0" distB="0" distL="114300" distR="114300" simplePos="0" relativeHeight="251658240" behindDoc="0" locked="0" layoutInCell="1" allowOverlap="1" wp14:anchorId="382CCA21" wp14:editId="29531BD9">
               <wp:simplePos x="0" y="0"/>
               <wp:positionH relativeFrom="column">
                 <wp:posOffset>-114300</wp:posOffset>
@@ -716,7 +744,7 @@
                               <w:noProof/>
                             </w:rPr>
                             <w:drawing>
-                              <wp:inline distT="0" distB="0" distL="0" distR="0">
+                              <wp:inline distT="0" distB="0" distL="0" distR="0" wp14:anchorId="26084A2F" wp14:editId="2712A340">
                                 <wp:extent cx="2644140" cy="351790"/>
                                 <wp:effectExtent l="0" t="0" r="0" b="0"/>
                                 <wp:docPr id="7" name="Picture 4"/>
@@ -865,7 +893,7 @@
       <mc:AlternateContent>
         <mc:Choice Requires="wps">
           <w:drawing>
-            <wp:anchor distT="0" distB="0" distL="114300" distR="114300" simplePos="0" relativeHeight="251657216" behindDoc="0" locked="0" layoutInCell="0" allowOverlap="1">
+            <wp:anchor distT="0" distB="0" distL="114300" distR="114300" simplePos="0" relativeHeight="251657216" behindDoc="0" locked="0" layoutInCell="0" allowOverlap="1" wp14:anchorId="74600EB9" wp14:editId="2421C692">
               <wp:simplePos x="0" y="0"/>
               <wp:positionH relativeFrom="column">
                 <wp:posOffset>4950460</wp:posOffset>
@@ -921,7 +949,7 @@
                               <w:noProof/>
                             </w:rPr>
                             <w:drawing>
-                              <wp:inline distT="0" distB="0" distL="0" distR="0">
+                              <wp:inline distT="0" distB="0" distL="0" distR="0" wp14:anchorId="110D8E3E" wp14:editId="501698A5">
                                 <wp:extent cx="927735" cy="224790"/>
                                 <wp:effectExtent l="0" t="0" r="0" b="0"/>
                                 <wp:docPr id="5" name="Picture 3"/>

</xml_diff>